<commit_message>
Add link of PR
</commit_message>
<xml_diff>
--- a/ai_14/oleksandr_zimnov/Epic_1/Zimnov Oleksandr Epic 1.docx
+++ b/ai_14/oleksandr_zimnov/Epic_1/Zimnov Oleksandr Epic 1.docx
@@ -5518,6 +5518,7 @@
       <w:r>
         <w:rPr>
           <w:rFonts w:ascii="Times New Roman" w:eastAsia="Times New Roman" w:hAnsi="Times New Roman" w:cs="Times New Roman"/>
+          <w:noProof/>
           <w:color w:val="000000"/>
           <w:sz w:val="24"/>
           <w:szCs w:val="24"/>
@@ -5997,10 +5998,7 @@
     <w:p/>
     <w:p/>
     <w:p/>
-    <w:p>
-      <w:bookmarkStart w:id="0" w:name="_GoBack"/>
-      <w:bookmarkEnd w:id="0"/>
-    </w:p>
+    <w:p/>
     <w:p/>
     <w:p>
       <w:pPr>
@@ -7704,8 +7702,10 @@
           <w:szCs w:val="24"/>
           <w:lang w:val="en-US"/>
         </w:rPr>
-        <w:t>https://github.com/artificial-intelligence-department/ai_programming_playground/pull/56</w:t>
-      </w:r>
+        <w:t>https://github.com/artificial-intelligence-department/ai_programming_playground/pull/196</w:t>
+      </w:r>
+      <w:bookmarkStart w:id="0" w:name="_GoBack"/>
+      <w:bookmarkEnd w:id="0"/>
     </w:p>
     <w:sectPr>
       <w:footerReference w:type="default" r:id="rId27"/>

</xml_diff>